<commit_message>
word report code update 6.23
</commit_message>
<xml_diff>
--- a/wtyh-web/src/main/resources/docx/template/shanghai-company-anti-fraud-template.docx
+++ b/wtyh-web/src/main/resources/docx/template/shanghai-company-anti-fraud-template.docx
@@ -401,6 +401,8 @@
         </w:rPr>
         <w:t>“$</w:t>
       </w:r>
+      <w:bookmarkStart w:id="2" w:name="_GoBack"/>
+      <w:bookmarkEnd w:id="2"/>
       <w:r>
         <w:rPr>
           <w:rFonts w:asciiTheme="majorEastAsia" w:eastAsiaTheme="majorEastAsia" w:hAnsiTheme="majorEastAsia" w:cstheme="minorHAnsi" w:hint="eastAsia"/>
@@ -1070,7 +1072,7 @@
                 <w:kern w:val="0"/>
               </w:rPr>
             </w:pPr>
-            <w:bookmarkStart w:id="2" w:name="_Hlk482637618"/>
+            <w:bookmarkStart w:id="3" w:name="_Hlk482637618"/>
             <w:r>
               <w:rPr>
                 <w:rFonts w:ascii="华文细黑" w:hAnsi="华文细黑" w:cs="宋体" w:hint="eastAsia"/>
@@ -1695,7 +1697,7 @@
         </w:tc>
       </w:tr>
     </w:tbl>
-    <w:bookmarkEnd w:id="2"/>
+    <w:bookmarkEnd w:id="3"/>
     <w:p>
       <w:pPr>
         <w:widowControl/>
@@ -2775,13 +2777,13 @@
                 <w:szCs w:val="24"/>
               </w:rPr>
             </w:pPr>
-            <w:bookmarkStart w:id="3" w:name="OLE_LINK1"/>
-            <w:bookmarkStart w:id="4" w:name="OLE_LINK7"/>
-            <w:bookmarkStart w:id="5" w:name="OLE_LINK8"/>
-            <w:bookmarkStart w:id="6" w:name="OLE_LINK9"/>
-            <w:bookmarkStart w:id="7" w:name="OLE_LINK10"/>
-            <w:bookmarkStart w:id="8" w:name="OLE_LINK11"/>
-            <w:bookmarkStart w:id="9" w:name="OLE_LINK12"/>
+            <w:bookmarkStart w:id="4" w:name="OLE_LINK1"/>
+            <w:bookmarkStart w:id="5" w:name="OLE_LINK7"/>
+            <w:bookmarkStart w:id="6" w:name="OLE_LINK8"/>
+            <w:bookmarkStart w:id="7" w:name="OLE_LINK9"/>
+            <w:bookmarkStart w:id="8" w:name="OLE_LINK10"/>
+            <w:bookmarkStart w:id="9" w:name="OLE_LINK11"/>
+            <w:bookmarkStart w:id="10" w:name="OLE_LINK12"/>
             <w:r>
               <w:rPr>
                 <w:rFonts w:ascii="华文细黑" w:hAnsi="华文细黑" w:cs="宋体" w:hint="eastAsia"/>
@@ -3129,6 +3131,7 @@
       </w:tr>
       <w:tr>
         <w:trPr>
+          <w:trHeight w:val="624"/>
           <w:jc w:val="center"/>
         </w:trPr>
         <w:tc>
@@ -3443,13 +3446,13 @@
         </w:tc>
       </w:tr>
     </w:tbl>
-    <w:bookmarkEnd w:id="3"/>
     <w:bookmarkEnd w:id="4"/>
     <w:bookmarkEnd w:id="5"/>
     <w:bookmarkEnd w:id="6"/>
     <w:bookmarkEnd w:id="7"/>
     <w:bookmarkEnd w:id="8"/>
     <w:bookmarkEnd w:id="9"/>
+    <w:bookmarkEnd w:id="10"/>
     <w:p>
       <w:r>
         <w:rPr>
@@ -3472,12 +3475,12 @@
         <w:widowControl/>
         <w:jc w:val="left"/>
       </w:pPr>
-      <w:bookmarkStart w:id="10" w:name="_Toc449633395"/>
+      <w:bookmarkStart w:id="11" w:name="_Toc449633395"/>
       <w:bookmarkEnd w:id="1"/>
       <w:r>
         <w:br w:type="page"/>
       </w:r>
-      <w:bookmarkEnd w:id="10"/>
+      <w:bookmarkEnd w:id="11"/>
     </w:p>
     <w:p>
       <w:pPr>
@@ -4661,6 +4664,9 @@
         <w:gridCol w:w="4153"/>
       </w:tblGrid>
       <w:tr>
+        <w:trPr>
+          <w:trHeight w:val="624"/>
+        </w:trPr>
         <w:tc>
           <w:tcPr>
             <w:tcW w:w="4153" w:type="dxa"/>
@@ -4736,7 +4742,7 @@
       </w:tr>
       <w:tr>
         <w:trPr>
-          <w:trHeight w:val="132"/>
+          <w:trHeight w:val="624"/>
         </w:trPr>
         <w:tc>
           <w:tcPr>
@@ -4899,6 +4905,9 @@
         <w:gridCol w:w="4160"/>
       </w:tblGrid>
       <w:tr>
+        <w:trPr>
+          <w:trHeight w:val="624"/>
+        </w:trPr>
         <w:tc>
           <w:tcPr>
             <w:tcW w:w="4160" w:type="dxa"/>
@@ -4982,6 +4991,9 @@
         </w:tc>
       </w:tr>
       <w:tr>
+        <w:trPr>
+          <w:trHeight w:val="624"/>
+        </w:trPr>
         <w:tc>
           <w:tcPr>
             <w:tcW w:w="4160" w:type="dxa"/>
@@ -5093,6 +5105,9 @@
         <w:gridCol w:w="4160"/>
       </w:tblGrid>
       <w:tr>
+        <w:trPr>
+          <w:trHeight w:val="624"/>
+        </w:trPr>
         <w:tc>
           <w:tcPr>
             <w:tcW w:w="4160" w:type="dxa"/>
@@ -5167,6 +5182,9 @@
         </w:tc>
       </w:tr>
       <w:tr>
+        <w:trPr>
+          <w:trHeight w:val="624"/>
+        </w:trPr>
         <w:tc>
           <w:tcPr>
             <w:tcW w:w="4160" w:type="dxa"/>
@@ -5431,6 +5449,9 @@
         <w:gridCol w:w="1391"/>
       </w:tblGrid>
       <w:tr>
+        <w:trPr>
+          <w:trHeight w:val="624"/>
+        </w:trPr>
         <w:tc>
           <w:tcPr>
             <w:tcW w:w="1063" w:type="dxa"/>
@@ -5553,6 +5574,9 @@
         </w:tc>
       </w:tr>
       <w:tr>
+        <w:trPr>
+          <w:trHeight w:val="624"/>
+        </w:trPr>
         <w:tc>
           <w:tcPr>
             <w:tcW w:w="1063" w:type="dxa"/>
@@ -6049,7 +6073,7 @@
           <w:numId w:val="12"/>
         </w:numPr>
       </w:pPr>
-      <w:bookmarkStart w:id="11" w:name="_Toc481672759"/>
+      <w:bookmarkStart w:id="12" w:name="_Toc481672759"/>
       <w:r>
         <w:rPr>
           <w:rFonts w:hint="eastAsia"/>
@@ -6924,7 +6948,7 @@
         <w:lastRenderedPageBreak/>
         <w:t>股东信息</w:t>
       </w:r>
-      <w:bookmarkEnd w:id="11"/>
+      <w:bookmarkEnd w:id="12"/>
     </w:p>
     <w:p>
       <w:r>
@@ -6955,6 +6979,7 @@
       </w:tblGrid>
       <w:tr>
         <w:trPr>
+          <w:trHeight w:val="624"/>
           <w:jc w:val="center"/>
         </w:trPr>
         <w:tc>
@@ -7034,6 +7059,7 @@
       </w:tr>
       <w:tr>
         <w:trPr>
+          <w:trHeight w:val="624"/>
           <w:jc w:val="center"/>
         </w:trPr>
         <w:tc>
@@ -7079,7 +7105,7 @@
       </w:tr>
     </w:tbl>
     <w:p>
-      <w:bookmarkStart w:id="12" w:name="_Toc449633384"/>
+      <w:bookmarkStart w:id="13" w:name="_Toc449633384"/>
       <w:r>
         <w:rPr>
           <w:rFonts w:hint="eastAsia"/>
@@ -7109,7 +7135,7 @@
           <w:numId w:val="12"/>
         </w:numPr>
       </w:pPr>
-      <w:bookmarkStart w:id="13" w:name="_Toc481672760"/>
+      <w:bookmarkStart w:id="14" w:name="_Toc481672760"/>
       <w:r>
         <w:rPr>
           <w:rFonts w:hint="eastAsia"/>
@@ -7117,8 +7143,8 @@
         <w:lastRenderedPageBreak/>
         <w:t>股东出资信息</w:t>
       </w:r>
-      <w:bookmarkEnd w:id="12"/>
       <w:bookmarkEnd w:id="13"/>
+      <w:bookmarkEnd w:id="14"/>
     </w:p>
     <w:p>
       <w:r>
@@ -7357,6 +7383,7 @@
       </w:tr>
       <w:tr>
         <w:trPr>
+          <w:trHeight w:val="624"/>
           <w:jc w:val="center"/>
         </w:trPr>
         <w:tc>
@@ -7460,7 +7487,7 @@
       </w:tr>
     </w:tbl>
     <w:p>
-      <w:bookmarkStart w:id="14" w:name="_Toc449633385"/>
+      <w:bookmarkStart w:id="15" w:name="_Toc449633385"/>
       <w:r>
         <w:rPr>
           <w:rFonts w:hint="eastAsia"/>
@@ -7490,7 +7517,7 @@
           <w:numId w:val="12"/>
         </w:numPr>
       </w:pPr>
-      <w:bookmarkStart w:id="15" w:name="_Toc481672761"/>
+      <w:bookmarkStart w:id="16" w:name="_Toc481672761"/>
       <w:r>
         <w:rPr>
           <w:rFonts w:hint="eastAsia"/>
@@ -7498,8 +7525,8 @@
         <w:lastRenderedPageBreak/>
         <w:t>董事、监事、高级管理人员信息</w:t>
       </w:r>
-      <w:bookmarkEnd w:id="14"/>
       <w:bookmarkEnd w:id="15"/>
+      <w:bookmarkEnd w:id="16"/>
     </w:p>
     <w:p>
       <w:r>
@@ -7528,6 +7555,9 @@
         <w:gridCol w:w="4148"/>
       </w:tblGrid>
       <w:tr>
+        <w:trPr>
+          <w:trHeight w:val="624"/>
+        </w:trPr>
         <w:tc>
           <w:tcPr>
             <w:tcW w:w="4148" w:type="dxa"/>
@@ -7604,6 +7634,9 @@
         </w:tc>
       </w:tr>
       <w:tr>
+        <w:trPr>
+          <w:trHeight w:val="624"/>
+        </w:trPr>
         <w:tc>
           <w:tcPr>
             <w:tcW w:w="4148" w:type="dxa"/>
@@ -7647,7 +7680,7 @@
       </w:tr>
     </w:tbl>
     <w:p>
-      <w:bookmarkStart w:id="16" w:name="_Toc449633386"/>
+      <w:bookmarkStart w:id="17" w:name="_Toc449633386"/>
       <w:r>
         <w:rPr>
           <w:rFonts w:hint="eastAsia"/>
@@ -7677,7 +7710,7 @@
           <w:numId w:val="12"/>
         </w:numPr>
       </w:pPr>
-      <w:bookmarkStart w:id="17" w:name="_Toc481672762"/>
+      <w:bookmarkStart w:id="18" w:name="_Toc481672762"/>
       <w:r>
         <w:rPr>
           <w:rFonts w:hint="eastAsia"/>
@@ -7685,8 +7718,8 @@
         <w:lastRenderedPageBreak/>
         <w:t>变更信息</w:t>
       </w:r>
-      <w:bookmarkEnd w:id="16"/>
       <w:bookmarkEnd w:id="17"/>
+      <w:bookmarkEnd w:id="18"/>
     </w:p>
     <w:p>
       <w:pPr>
@@ -7750,6 +7783,9 @@
         <w:gridCol w:w="2074"/>
       </w:tblGrid>
       <w:tr>
+        <w:trPr>
+          <w:trHeight w:val="624"/>
+        </w:trPr>
         <w:tc>
           <w:tcPr>
             <w:tcW w:w="2074" w:type="dxa"/>
@@ -7766,7 +7802,7 @@
                 <w:kern w:val="0"/>
               </w:rPr>
             </w:pPr>
-            <w:bookmarkStart w:id="18" w:name="OLE_LINK6"/>
+            <w:bookmarkStart w:id="19" w:name="OLE_LINK6"/>
             <w:r>
               <w:rPr>
                 <w:rFonts w:ascii="华文细黑" w:hAnsi="华文细黑" w:cs="宋体" w:hint="eastAsia"/>
@@ -7861,6 +7897,9 @@
         </w:tc>
       </w:tr>
       <w:tr>
+        <w:trPr>
+          <w:trHeight w:val="624"/>
+        </w:trPr>
         <w:tc>
           <w:tcPr>
             <w:tcW w:w="2074" w:type="dxa"/>
@@ -7992,10 +8031,10 @@
           <w:numId w:val="12"/>
         </w:numPr>
       </w:pPr>
-      <w:bookmarkStart w:id="19" w:name="_Toc448997686"/>
-      <w:bookmarkStart w:id="20" w:name="_Toc449633387"/>
-      <w:bookmarkStart w:id="21" w:name="_Toc481672763"/>
-      <w:bookmarkEnd w:id="18"/>
+      <w:bookmarkStart w:id="20" w:name="_Toc448997686"/>
+      <w:bookmarkStart w:id="21" w:name="_Toc449633387"/>
+      <w:bookmarkStart w:id="22" w:name="_Toc481672763"/>
+      <w:bookmarkEnd w:id="19"/>
       <w:r>
         <w:rPr>
           <w:rFonts w:hint="eastAsia"/>
@@ -8003,9 +8042,9 @@
         <w:lastRenderedPageBreak/>
         <w:t>关联方图谱</w:t>
       </w:r>
-      <w:bookmarkEnd w:id="19"/>
       <w:bookmarkEnd w:id="20"/>
       <w:bookmarkEnd w:id="21"/>
+      <w:bookmarkEnd w:id="22"/>
     </w:p>
     <w:p>
       <w:pPr>
@@ -8133,16 +8172,16 @@
           <w:numId w:val="12"/>
         </w:numPr>
       </w:pPr>
-      <w:bookmarkStart w:id="22" w:name="_Toc449633388"/>
-      <w:bookmarkStart w:id="23" w:name="_Toc481672764"/>
+      <w:bookmarkStart w:id="23" w:name="_Toc449633388"/>
+      <w:bookmarkStart w:id="24" w:name="_Toc481672764"/>
       <w:r>
         <w:rPr>
           <w:rFonts w:hint="eastAsia"/>
         </w:rPr>
         <w:t>一度关联结构</w:t>
       </w:r>
-      <w:bookmarkEnd w:id="22"/>
       <w:bookmarkEnd w:id="23"/>
+      <w:bookmarkEnd w:id="24"/>
     </w:p>
     <w:p>
       <w:pPr>
@@ -8164,19 +8203,7 @@
         <w:rPr>
           <w:rFonts w:hint="eastAsia"/>
         </w:rPr>
-        <w:t>的</w:t>
-      </w:r>
-      <w:r>
-        <w:rPr>
-          <w:rFonts w:hint="eastAsia"/>
-        </w:rPr>
-        <w:t>一度关联结构</w:t>
-      </w:r>
-      <w:r>
-        <w:rPr>
-          <w:rFonts w:hint="eastAsia"/>
-        </w:rPr>
-        <w:t>数据</w:t>
+        <w:t>的一度关联结构数据</w:t>
       </w:r>
       <w:r>
         <w:rPr>
@@ -8279,6 +8306,41 @@
       </w:r>
     </w:p>
     <w:p>
+      <w:pPr>
+        <w:ind w:firstLine="420"/>
+      </w:pPr>
+      <w:r>
+        <w:rPr>
+          <w:rFonts w:hint="eastAsia"/>
+        </w:rPr>
+        <w:t>尚未查询到</w:t>
+      </w:r>
+      <w:r>
+        <w:rPr>
+          <w:rFonts w:hint="eastAsia"/>
+        </w:rPr>
+        <w:t>目标公司</w:t>
+      </w:r>
+      <w:r>
+        <w:rPr>
+          <w:rFonts w:hint="eastAsia"/>
+        </w:rPr>
+        <w:t>的</w:t>
+      </w:r>
+      <w:r>
+        <w:rPr>
+          <w:rFonts w:hint="eastAsia"/>
+        </w:rPr>
+        <w:t>一度关联方企业及行业分布</w:t>
+      </w:r>
+      <w:r>
+        <w:rPr>
+          <w:rFonts w:hint="eastAsia"/>
+        </w:rPr>
+        <w:t>信息。</w:t>
+      </w:r>
+    </w:p>
+    <w:p>
       <w:r>
         <w:t>##@ah-</w:t>
       </w:r>
@@ -8310,6 +8372,9 @@
         <w:gridCol w:w="2914"/>
       </w:tblGrid>
       <w:tr>
+        <w:trPr>
+          <w:trHeight w:val="624"/>
+        </w:trPr>
         <w:tc>
           <w:tcPr>
             <w:tcW w:w="5382" w:type="dxa"/>
@@ -8354,6 +8419,9 @@
         </w:tc>
       </w:tr>
       <w:tr>
+        <w:trPr>
+          <w:trHeight w:val="624"/>
+        </w:trPr>
         <w:tc>
           <w:tcPr>
             <w:tcW w:w="5382" w:type="dxa"/>
@@ -8412,16 +8480,16 @@
           <w:numId w:val="12"/>
         </w:numPr>
       </w:pPr>
-      <w:bookmarkStart w:id="24" w:name="_Toc449633389"/>
-      <w:bookmarkStart w:id="25" w:name="_Toc481672765"/>
+      <w:bookmarkStart w:id="25" w:name="_Toc449633389"/>
+      <w:bookmarkStart w:id="26" w:name="_Toc481672765"/>
       <w:r>
         <w:rPr>
           <w:rFonts w:hint="eastAsia"/>
         </w:rPr>
         <w:t>二度关联结构</w:t>
       </w:r>
-      <w:bookmarkEnd w:id="24"/>
       <w:bookmarkEnd w:id="25"/>
+      <w:bookmarkEnd w:id="26"/>
     </w:p>
     <w:p>
       <w:pPr>
@@ -8443,19 +8511,7 @@
         <w:rPr>
           <w:rFonts w:hint="eastAsia"/>
         </w:rPr>
-        <w:t>的</w:t>
-      </w:r>
-      <w:r>
-        <w:rPr>
-          <w:rFonts w:hint="eastAsia"/>
-        </w:rPr>
-        <w:t>二</w:t>
-      </w:r>
-      <w:r>
-        <w:rPr>
-          <w:rFonts w:hint="eastAsia"/>
-        </w:rPr>
-        <w:t>度关联结构数据</w:t>
+        <w:t>的二度关联结构数据</w:t>
       </w:r>
       <w:r>
         <w:rPr>
@@ -8549,8 +8605,6 @@
           <w:szCs w:val="24"/>
         </w:rPr>
       </w:pPr>
-      <w:bookmarkStart w:id="26" w:name="_GoBack"/>
-      <w:bookmarkEnd w:id="26"/>
     </w:p>
     <w:p>
       <w:pPr>
@@ -8568,6 +8622,42 @@
           <w:szCs w:val="24"/>
         </w:rPr>
         <w:t>二度关联方企业及分布行业：</w:t>
+      </w:r>
+    </w:p>
+    <w:p>
+      <w:pPr>
+        <w:ind w:firstLine="420"/>
+        <w:jc w:val="left"/>
+      </w:pPr>
+      <w:r>
+        <w:rPr>
+          <w:rFonts w:hint="eastAsia"/>
+        </w:rPr>
+        <w:t>尚未查询到</w:t>
+      </w:r>
+      <w:r>
+        <w:rPr>
+          <w:rFonts w:hint="eastAsia"/>
+        </w:rPr>
+        <w:t>目标公司</w:t>
+      </w:r>
+      <w:r>
+        <w:rPr>
+          <w:rFonts w:hint="eastAsia"/>
+        </w:rPr>
+        <w:t>的二</w:t>
+      </w:r>
+      <w:r>
+        <w:rPr>
+          <w:rFonts w:hint="eastAsia"/>
+        </w:rPr>
+        <w:t>度关联方企业及行业分布</w:t>
+      </w:r>
+      <w:r>
+        <w:rPr>
+          <w:rFonts w:hint="eastAsia"/>
+        </w:rPr>
+        <w:t>信息。</w:t>
       </w:r>
     </w:p>
     <w:p>
@@ -8609,6 +8699,9 @@
         <w:gridCol w:w="4148"/>
       </w:tblGrid>
       <w:tr>
+        <w:trPr>
+          <w:trHeight w:val="624"/>
+        </w:trPr>
         <w:tc>
           <w:tcPr>
             <w:tcW w:w="4148" w:type="dxa"/>
@@ -8657,6 +8750,9 @@
         </w:tc>
       </w:tr>
       <w:tr>
+        <w:trPr>
+          <w:trHeight w:val="624"/>
+        </w:trPr>
         <w:tc>
           <w:tcPr>
             <w:tcW w:w="4148" w:type="dxa"/>
@@ -9029,6 +9125,9 @@
         </w:tc>
       </w:tr>
       <w:tr>
+        <w:trPr>
+          <w:trHeight w:val="624"/>
+        </w:trPr>
         <w:tc>
           <w:tcPr>
             <w:tcW w:w="1980" w:type="dxa"/>
@@ -11409,6 +11508,9 @@
         <w:gridCol w:w="1471"/>
       </w:tblGrid>
       <w:tr>
+        <w:trPr>
+          <w:trHeight w:val="624"/>
+        </w:trPr>
         <w:tc>
           <w:tcPr>
             <w:tcW w:w="872" w:type="dxa"/>
@@ -11601,6 +11703,9 @@
         </w:tc>
       </w:tr>
       <w:tr>
+        <w:trPr>
+          <w:trHeight w:val="624"/>
+        </w:trPr>
         <w:tc>
           <w:tcPr>
             <w:tcW w:w="872" w:type="dxa"/>
@@ -11894,6 +11999,9 @@
         <w:gridCol w:w="1156"/>
       </w:tblGrid>
       <w:tr>
+        <w:trPr>
+          <w:trHeight w:val="624"/>
+        </w:trPr>
         <w:tc>
           <w:tcPr>
             <w:tcW w:w="993" w:type="dxa"/>
@@ -12125,6 +12233,9 @@
         </w:tc>
       </w:tr>
       <w:tr>
+        <w:trPr>
+          <w:trHeight w:val="624"/>
+        </w:trPr>
         <w:tc>
           <w:tcPr>
             <w:tcW w:w="993" w:type="dxa"/>
@@ -12482,6 +12593,9 @@
         <w:gridCol w:w="831"/>
       </w:tblGrid>
       <w:tr>
+        <w:trPr>
+          <w:trHeight w:val="624"/>
+        </w:trPr>
         <w:tc>
           <w:tcPr>
             <w:tcW w:w="790" w:type="dxa"/>
@@ -12811,6 +12925,9 @@
         </w:tc>
       </w:tr>
       <w:tr>
+        <w:trPr>
+          <w:trHeight w:val="624"/>
+        </w:trPr>
         <w:tc>
           <w:tcPr>
             <w:tcW w:w="790" w:type="dxa"/>
@@ -13234,6 +13351,9 @@
         <w:gridCol w:w="1499"/>
       </w:tblGrid>
       <w:tr>
+        <w:trPr>
+          <w:trHeight w:val="624"/>
+        </w:trPr>
         <w:tc>
           <w:tcPr>
             <w:tcW w:w="933" w:type="dxa"/>
@@ -13426,6 +13546,9 @@
         </w:tc>
       </w:tr>
       <w:tr>
+        <w:trPr>
+          <w:trHeight w:val="624"/>
+        </w:trPr>
         <w:tc>
           <w:tcPr>
             <w:tcW w:w="933" w:type="dxa"/>
@@ -13742,6 +13865,9 @@
         <w:gridCol w:w="1061"/>
       </w:tblGrid>
       <w:tr>
+        <w:trPr>
+          <w:trHeight w:val="624"/>
+        </w:trPr>
         <w:tc>
           <w:tcPr>
             <w:tcW w:w="1051" w:type="dxa"/>
@@ -13973,6 +14099,9 @@
         </w:tc>
       </w:tr>
       <w:tr>
+        <w:trPr>
+          <w:trHeight w:val="624"/>
+        </w:trPr>
         <w:tc>
           <w:tcPr>
             <w:tcW w:w="1051" w:type="dxa"/>
@@ -14333,6 +14462,9 @@
         <w:gridCol w:w="1387"/>
       </w:tblGrid>
       <w:tr>
+        <w:trPr>
+          <w:trHeight w:val="624"/>
+        </w:trPr>
         <w:tc>
           <w:tcPr>
             <w:tcW w:w="904" w:type="dxa"/>
@@ -14525,6 +14657,9 @@
         </w:tc>
       </w:tr>
       <w:tr>
+        <w:trPr>
+          <w:trHeight w:val="624"/>
+        </w:trPr>
         <w:tc>
           <w:tcPr>
             <w:tcW w:w="904" w:type="dxa"/>
@@ -14859,6 +14994,9 @@
         <w:gridCol w:w="1539"/>
       </w:tblGrid>
       <w:tr>
+        <w:trPr>
+          <w:trHeight w:val="624"/>
+        </w:trPr>
         <w:tc>
           <w:tcPr>
             <w:tcW w:w="988" w:type="dxa"/>
@@ -15021,6 +15159,9 @@
         </w:tc>
       </w:tr>
       <w:tr>
+        <w:trPr>
+          <w:trHeight w:val="624"/>
+        </w:trPr>
         <w:tc>
           <w:tcPr>
             <w:tcW w:w="988" w:type="dxa"/>
@@ -15283,7 +15424,6 @@
         <w:docPartUnique/>
       </w:docPartObj>
     </w:sdtPr>
-    <w:sdtEndPr/>
     <w:sdtContent>
       <w:sdt>
         <w:sdtPr>
@@ -15293,7 +15433,6 @@
             <w:docPartUnique/>
           </w:docPartObj>
         </w:sdtPr>
-        <w:sdtEndPr/>
         <w:sdtContent>
           <w:p>
             <w:pPr>
@@ -15332,7 +15471,7 @@
                 <w:bCs/>
                 <w:noProof/>
               </w:rPr>
-              <w:t>17</w:t>
+              <w:t>1</w:t>
             </w:r>
             <w:r>
               <w:rPr>
@@ -19247,11 +19386,11 @@
           <c:showBubbleSize val="0"/>
         </c:dLbls>
         <c:gapWidth val="65"/>
-        <c:axId val="645276160"/>
-        <c:axId val="645276704"/>
+        <c:axId val="382720"/>
+        <c:axId val="373472"/>
       </c:barChart>
       <c:catAx>
-        <c:axId val="645276160"/>
+        <c:axId val="382720"/>
         <c:scaling>
           <c:orientation val="minMax"/>
         </c:scaling>
@@ -19294,7 +19433,7 @@
             <a:endParaRPr lang="zh-CN"/>
           </a:p>
         </c:txPr>
-        <c:crossAx val="645276704"/>
+        <c:crossAx val="373472"/>
         <c:crosses val="autoZero"/>
         <c:auto val="0"/>
         <c:lblAlgn val="ctr"/>
@@ -19302,7 +19441,7 @@
         <c:noMultiLvlLbl val="0"/>
       </c:catAx>
       <c:valAx>
-        <c:axId val="645276704"/>
+        <c:axId val="373472"/>
         <c:scaling>
           <c:orientation val="minMax"/>
         </c:scaling>
@@ -19422,7 +19561,7 @@
             <a:endParaRPr lang="zh-CN"/>
           </a:p>
         </c:txPr>
-        <c:crossAx val="645276160"/>
+        <c:crossAx val="382720"/>
         <c:crosses val="autoZero"/>
         <c:crossBetween val="between"/>
       </c:valAx>
@@ -21039,7 +21178,7 @@
 </file>
 
 <file path=customXml/itemProps1.xml><?xml version="1.0" encoding="utf-8"?>
-<ds:datastoreItem xmlns:ds="http://schemas.openxmlformats.org/officeDocument/2006/customXml" ds:itemID="{D50548E1-4B69-4BD3-B78E-0AAAF3E88A4B}">
+<ds:datastoreItem xmlns:ds="http://schemas.openxmlformats.org/officeDocument/2006/customXml" ds:itemID="{887A208B-407F-4E98-B532-8F11E6AEF1B5}">
   <ds:schemaRefs>
     <ds:schemaRef ds:uri="http://schemas.openxmlformats.org/officeDocument/2006/bibliography"/>
   </ds:schemaRefs>

</xml_diff>